<commit_message>
Added randomization images to exact-tests
</commit_message>
<xml_diff>
--- a/exact-tests/images/tea-and-milk-images.docx
+++ b/exact-tests/images/tea-and-milk-images.docx
@@ -128,7 +128,7 @@
       <w:r>
         <w:lastRenderedPageBreak/>
         <w:pict w14:anchorId="4F6AE1FA">
-          <v:shape id="Picture 505727922" o:spid="_x0000_i1039" type="#_x0000_t75" alt="A blue carton of milk&#10;&#10;Description automatically generated" style="width:125.8pt;height:154.4pt;visibility:visible;mso-wrap-style:square">
+          <v:shape id="Picture 505727922" o:spid="_x0000_i1027" type="#_x0000_t75" alt="A blue carton of milk&#10;&#10;Description automatically generated" style="width:125.6pt;height:153.95pt;visibility:visible;mso-wrap-style:square">
             <v:imagedata r:id="rId7" o:title="A blue carton of milk&#10;&#10;Description automatically generated"/>
           </v:shape>
         </w:pict>
@@ -1333,6 +1333,705 @@
           </wp:inline>
         </w:drawing>
       </w:r>
+    </w:p>
+    <w:p>
+      <w:pPr>
+        <w:rPr>
+          <w:sz w:val="24"/>
+          <w:szCs w:val="24"/>
+        </w:rPr>
+      </w:pPr>
+      <w:r>
+        <w:rPr>
+          <w:sz w:val="24"/>
+          <w:szCs w:val="24"/>
+        </w:rPr>
+        <w:br w:type="page"/>
+      </w:r>
+    </w:p>
+    <w:p>
+      <w:pPr>
+        <w:rPr>
+          <w:sz w:val="24"/>
+          <w:szCs w:val="24"/>
+        </w:rPr>
+      </w:pPr>
+      <w:r>
+        <w:rPr>
+          <w:noProof/>
+          <w:sz w:val="24"/>
+          <w:szCs w:val="24"/>
+        </w:rPr>
+        <w:lastRenderedPageBreak/>
+        <w:drawing>
+          <wp:inline distT="0" distB="0" distL="0" distR="0" wp14:anchorId="2903A3CD" wp14:editId="0BAFADE4">
+            <wp:extent cx="2269475" cy="680178"/>
+            <wp:effectExtent l="0" t="0" r="0" b="5715"/>
+            <wp:docPr id="1996982435" name="Picture 1996982435" descr="A picture containing symbol, child art, sketch&#10;&#10;Description automatically generated"/>
+            <wp:cNvGraphicFramePr>
+              <a:graphicFrameLocks xmlns:a="http://schemas.openxmlformats.org/drawingml/2006/main" noChangeAspect="1"/>
+            </wp:cNvGraphicFramePr>
+            <a:graphic xmlns:a="http://schemas.openxmlformats.org/drawingml/2006/main">
+              <a:graphicData uri="http://schemas.openxmlformats.org/drawingml/2006/picture">
+                <pic:pic xmlns:pic="http://schemas.openxmlformats.org/drawingml/2006/picture">
+                  <pic:nvPicPr>
+                    <pic:cNvPr id="897221645" name="Picture 4" descr="A picture containing symbol, child art, sketch&#10;&#10;Description automatically generated"/>
+                    <pic:cNvPicPr/>
+                  </pic:nvPicPr>
+                  <pic:blipFill>
+                    <a:blip r:embed="rId8" cstate="print">
+                      <a:extLst>
+                        <a:ext uri="{28A0092B-C50C-407E-A947-70E740481C1C}">
+                          <a14:useLocalDpi xmlns:a14="http://schemas.microsoft.com/office/drawing/2010/main" val="0"/>
+                        </a:ext>
+                      </a:extLst>
+                    </a:blip>
+                    <a:stretch>
+                      <a:fillRect/>
+                    </a:stretch>
+                  </pic:blipFill>
+                  <pic:spPr>
+                    <a:xfrm>
+                      <a:off x="0" y="0"/>
+                      <a:ext cx="2337466" cy="700555"/>
+                    </a:xfrm>
+                    <a:prstGeom prst="rect">
+                      <a:avLst/>
+                    </a:prstGeom>
+                  </pic:spPr>
+                </pic:pic>
+              </a:graphicData>
+            </a:graphic>
+          </wp:inline>
+        </w:drawing>
+      </w:r>
+      <w:r>
+        <w:rPr>
+          <w:sz w:val="24"/>
+          <w:szCs w:val="24"/>
+        </w:rPr>
+        <w:t xml:space="preserve">                                                                                                                </w:t>
+      </w:r>
+      <w:r>
+        <w:rPr>
+          <w:noProof/>
+          <w:sz w:val="24"/>
+          <w:szCs w:val="24"/>
+        </w:rPr>
+        <w:drawing>
+          <wp:inline distT="0" distB="0" distL="0" distR="0" wp14:anchorId="3E02B087" wp14:editId="083AF0A8">
+            <wp:extent cx="2313542" cy="737357"/>
+            <wp:effectExtent l="0" t="0" r="0" b="5715"/>
+            <wp:docPr id="564737312" name="Picture 564737312" descr="A picture containing drawing&#10;&#10;Description automatically generated"/>
+            <wp:cNvGraphicFramePr>
+              <a:graphicFrameLocks xmlns:a="http://schemas.openxmlformats.org/drawingml/2006/main" noChangeAspect="1"/>
+            </wp:cNvGraphicFramePr>
+            <a:graphic xmlns:a="http://schemas.openxmlformats.org/drawingml/2006/main">
+              <a:graphicData uri="http://schemas.openxmlformats.org/drawingml/2006/picture">
+                <pic:pic xmlns:pic="http://schemas.openxmlformats.org/drawingml/2006/picture">
+                  <pic:nvPicPr>
+                    <pic:cNvPr id="82156657" name="Picture 5" descr="A picture containing drawing&#10;&#10;Description automatically generated"/>
+                    <pic:cNvPicPr/>
+                  </pic:nvPicPr>
+                  <pic:blipFill>
+                    <a:blip r:embed="rId9" cstate="print">
+                      <a:extLst>
+                        <a:ext uri="{28A0092B-C50C-407E-A947-70E740481C1C}">
+                          <a14:useLocalDpi xmlns:a14="http://schemas.microsoft.com/office/drawing/2010/main" val="0"/>
+                        </a:ext>
+                      </a:extLst>
+                    </a:blip>
+                    <a:stretch>
+                      <a:fillRect/>
+                    </a:stretch>
+                  </pic:blipFill>
+                  <pic:spPr>
+                    <a:xfrm>
+                      <a:off x="0" y="0"/>
+                      <a:ext cx="2374412" cy="756757"/>
+                    </a:xfrm>
+                    <a:prstGeom prst="rect">
+                      <a:avLst/>
+                    </a:prstGeom>
+                  </pic:spPr>
+                </pic:pic>
+              </a:graphicData>
+            </a:graphic>
+          </wp:inline>
+        </w:drawing>
+      </w:r>
+    </w:p>
+    <w:p>
+      <w:pPr>
+        <w:rPr>
+          <w:sz w:val="24"/>
+          <w:szCs w:val="24"/>
+        </w:rPr>
+      </w:pPr>
+      <w:r>
+        <w:rPr>
+          <w:noProof/>
+          <w:sz w:val="24"/>
+          <w:szCs w:val="24"/>
+        </w:rPr>
+        <w:drawing>
+          <wp:inline distT="0" distB="0" distL="0" distR="0" wp14:anchorId="6DAEC311" wp14:editId="647E48B4">
+            <wp:extent cx="2269475" cy="680178"/>
+            <wp:effectExtent l="0" t="0" r="0" b="5715"/>
+            <wp:docPr id="180474400" name="Picture 180474400" descr="A picture containing symbol, child art, sketch&#10;&#10;Description automatically generated"/>
+            <wp:cNvGraphicFramePr>
+              <a:graphicFrameLocks xmlns:a="http://schemas.openxmlformats.org/drawingml/2006/main" noChangeAspect="1"/>
+            </wp:cNvGraphicFramePr>
+            <a:graphic xmlns:a="http://schemas.openxmlformats.org/drawingml/2006/main">
+              <a:graphicData uri="http://schemas.openxmlformats.org/drawingml/2006/picture">
+                <pic:pic xmlns:pic="http://schemas.openxmlformats.org/drawingml/2006/picture">
+                  <pic:nvPicPr>
+                    <pic:cNvPr id="897221645" name="Picture 4" descr="A picture containing symbol, child art, sketch&#10;&#10;Description automatically generated"/>
+                    <pic:cNvPicPr/>
+                  </pic:nvPicPr>
+                  <pic:blipFill>
+                    <a:blip r:embed="rId8" cstate="print">
+                      <a:extLst>
+                        <a:ext uri="{28A0092B-C50C-407E-A947-70E740481C1C}">
+                          <a14:useLocalDpi xmlns:a14="http://schemas.microsoft.com/office/drawing/2010/main" val="0"/>
+                        </a:ext>
+                      </a:extLst>
+                    </a:blip>
+                    <a:stretch>
+                      <a:fillRect/>
+                    </a:stretch>
+                  </pic:blipFill>
+                  <pic:spPr>
+                    <a:xfrm>
+                      <a:off x="0" y="0"/>
+                      <a:ext cx="2337466" cy="700555"/>
+                    </a:xfrm>
+                    <a:prstGeom prst="rect">
+                      <a:avLst/>
+                    </a:prstGeom>
+                  </pic:spPr>
+                </pic:pic>
+              </a:graphicData>
+            </a:graphic>
+          </wp:inline>
+        </w:drawing>
+      </w:r>
+    </w:p>
+    <w:p>
+      <w:pPr>
+        <w:rPr>
+          <w:sz w:val="24"/>
+          <w:szCs w:val="24"/>
+        </w:rPr>
+      </w:pPr>
+      <w:r>
+        <w:rPr>
+          <w:noProof/>
+          <w:sz w:val="24"/>
+          <w:szCs w:val="24"/>
+        </w:rPr>
+        <w:drawing>
+          <wp:inline distT="0" distB="0" distL="0" distR="0" wp14:anchorId="5BB80006" wp14:editId="3CE5CFD4">
+            <wp:extent cx="2313542" cy="737357"/>
+            <wp:effectExtent l="0" t="0" r="0" b="5715"/>
+            <wp:docPr id="408915418" name="Picture 408915418" descr="A picture containing drawing&#10;&#10;Description automatically generated"/>
+            <wp:cNvGraphicFramePr>
+              <a:graphicFrameLocks xmlns:a="http://schemas.openxmlformats.org/drawingml/2006/main" noChangeAspect="1"/>
+            </wp:cNvGraphicFramePr>
+            <a:graphic xmlns:a="http://schemas.openxmlformats.org/drawingml/2006/main">
+              <a:graphicData uri="http://schemas.openxmlformats.org/drawingml/2006/picture">
+                <pic:pic xmlns:pic="http://schemas.openxmlformats.org/drawingml/2006/picture">
+                  <pic:nvPicPr>
+                    <pic:cNvPr id="82156657" name="Picture 5" descr="A picture containing drawing&#10;&#10;Description automatically generated"/>
+                    <pic:cNvPicPr/>
+                  </pic:nvPicPr>
+                  <pic:blipFill>
+                    <a:blip r:embed="rId9" cstate="print">
+                      <a:extLst>
+                        <a:ext uri="{28A0092B-C50C-407E-A947-70E740481C1C}">
+                          <a14:useLocalDpi xmlns:a14="http://schemas.microsoft.com/office/drawing/2010/main" val="0"/>
+                        </a:ext>
+                      </a:extLst>
+                    </a:blip>
+                    <a:stretch>
+                      <a:fillRect/>
+                    </a:stretch>
+                  </pic:blipFill>
+                  <pic:spPr>
+                    <a:xfrm>
+                      <a:off x="0" y="0"/>
+                      <a:ext cx="2374412" cy="756757"/>
+                    </a:xfrm>
+                    <a:prstGeom prst="rect">
+                      <a:avLst/>
+                    </a:prstGeom>
+                  </pic:spPr>
+                </pic:pic>
+              </a:graphicData>
+            </a:graphic>
+          </wp:inline>
+        </w:drawing>
+      </w:r>
+      <w:r>
+        <w:rPr>
+          <w:sz w:val="24"/>
+          <w:szCs w:val="24"/>
+        </w:rPr>
+        <w:t xml:space="preserve">                                                                                                                 </w:t>
+      </w:r>
+      <w:r>
+        <w:rPr>
+          <w:noProof/>
+          <w:sz w:val="24"/>
+          <w:szCs w:val="24"/>
+        </w:rPr>
+        <w:drawing>
+          <wp:inline distT="0" distB="0" distL="0" distR="0" wp14:anchorId="5762D633" wp14:editId="05C048BC">
+            <wp:extent cx="2313542" cy="737357"/>
+            <wp:effectExtent l="0" t="0" r="0" b="5715"/>
+            <wp:docPr id="324678199" name="Picture 324678199" descr="A picture containing drawing&#10;&#10;Description automatically generated"/>
+            <wp:cNvGraphicFramePr>
+              <a:graphicFrameLocks xmlns:a="http://schemas.openxmlformats.org/drawingml/2006/main" noChangeAspect="1"/>
+            </wp:cNvGraphicFramePr>
+            <a:graphic xmlns:a="http://schemas.openxmlformats.org/drawingml/2006/main">
+              <a:graphicData uri="http://schemas.openxmlformats.org/drawingml/2006/picture">
+                <pic:pic xmlns:pic="http://schemas.openxmlformats.org/drawingml/2006/picture">
+                  <pic:nvPicPr>
+                    <pic:cNvPr id="82156657" name="Picture 5" descr="A picture containing drawing&#10;&#10;Description automatically generated"/>
+                    <pic:cNvPicPr/>
+                  </pic:nvPicPr>
+                  <pic:blipFill>
+                    <a:blip r:embed="rId9" cstate="print">
+                      <a:extLst>
+                        <a:ext uri="{28A0092B-C50C-407E-A947-70E740481C1C}">
+                          <a14:useLocalDpi xmlns:a14="http://schemas.microsoft.com/office/drawing/2010/main" val="0"/>
+                        </a:ext>
+                      </a:extLst>
+                    </a:blip>
+                    <a:stretch>
+                      <a:fillRect/>
+                    </a:stretch>
+                  </pic:blipFill>
+                  <pic:spPr>
+                    <a:xfrm>
+                      <a:off x="0" y="0"/>
+                      <a:ext cx="2374412" cy="756757"/>
+                    </a:xfrm>
+                    <a:prstGeom prst="rect">
+                      <a:avLst/>
+                    </a:prstGeom>
+                  </pic:spPr>
+                </pic:pic>
+              </a:graphicData>
+            </a:graphic>
+          </wp:inline>
+        </w:drawing>
+      </w:r>
+    </w:p>
+    <w:p>
+      <w:pPr>
+        <w:rPr>
+          <w:sz w:val="24"/>
+          <w:szCs w:val="24"/>
+        </w:rPr>
+      </w:pPr>
+      <w:r>
+        <w:rPr>
+          <w:noProof/>
+          <w:sz w:val="24"/>
+          <w:szCs w:val="24"/>
+        </w:rPr>
+        <w:drawing>
+          <wp:inline distT="0" distB="0" distL="0" distR="0" wp14:anchorId="3CB2FE7B" wp14:editId="39D998A3">
+            <wp:extent cx="2269475" cy="680178"/>
+            <wp:effectExtent l="0" t="0" r="0" b="5715"/>
+            <wp:docPr id="1679507008" name="Picture 1679507008" descr="A picture containing symbol, child art, sketch&#10;&#10;Description automatically generated"/>
+            <wp:cNvGraphicFramePr>
+              <a:graphicFrameLocks xmlns:a="http://schemas.openxmlformats.org/drawingml/2006/main" noChangeAspect="1"/>
+            </wp:cNvGraphicFramePr>
+            <a:graphic xmlns:a="http://schemas.openxmlformats.org/drawingml/2006/main">
+              <a:graphicData uri="http://schemas.openxmlformats.org/drawingml/2006/picture">
+                <pic:pic xmlns:pic="http://schemas.openxmlformats.org/drawingml/2006/picture">
+                  <pic:nvPicPr>
+                    <pic:cNvPr id="897221645" name="Picture 4" descr="A picture containing symbol, child art, sketch&#10;&#10;Description automatically generated"/>
+                    <pic:cNvPicPr/>
+                  </pic:nvPicPr>
+                  <pic:blipFill>
+                    <a:blip r:embed="rId8" cstate="print">
+                      <a:extLst>
+                        <a:ext uri="{28A0092B-C50C-407E-A947-70E740481C1C}">
+                          <a14:useLocalDpi xmlns:a14="http://schemas.microsoft.com/office/drawing/2010/main" val="0"/>
+                        </a:ext>
+                      </a:extLst>
+                    </a:blip>
+                    <a:stretch>
+                      <a:fillRect/>
+                    </a:stretch>
+                  </pic:blipFill>
+                  <pic:spPr>
+                    <a:xfrm>
+                      <a:off x="0" y="0"/>
+                      <a:ext cx="2337466" cy="700555"/>
+                    </a:xfrm>
+                    <a:prstGeom prst="rect">
+                      <a:avLst/>
+                    </a:prstGeom>
+                  </pic:spPr>
+                </pic:pic>
+              </a:graphicData>
+            </a:graphic>
+          </wp:inline>
+        </w:drawing>
+      </w:r>
+    </w:p>
+    <w:p>
+      <w:pPr>
+        <w:rPr>
+          <w:sz w:val="24"/>
+          <w:szCs w:val="24"/>
+        </w:rPr>
+      </w:pPr>
+      <w:r>
+        <w:rPr>
+          <w:noProof/>
+          <w:sz w:val="24"/>
+          <w:szCs w:val="24"/>
+        </w:rPr>
+        <w:drawing>
+          <wp:inline distT="0" distB="0" distL="0" distR="0" wp14:anchorId="6BC18AE4" wp14:editId="7AFA3952">
+            <wp:extent cx="2269475" cy="680178"/>
+            <wp:effectExtent l="0" t="0" r="0" b="5715"/>
+            <wp:docPr id="670448351" name="Picture 670448351" descr="A picture containing symbol, child art, sketch&#10;&#10;Description automatically generated"/>
+            <wp:cNvGraphicFramePr>
+              <a:graphicFrameLocks xmlns:a="http://schemas.openxmlformats.org/drawingml/2006/main" noChangeAspect="1"/>
+            </wp:cNvGraphicFramePr>
+            <a:graphic xmlns:a="http://schemas.openxmlformats.org/drawingml/2006/main">
+              <a:graphicData uri="http://schemas.openxmlformats.org/drawingml/2006/picture">
+                <pic:pic xmlns:pic="http://schemas.openxmlformats.org/drawingml/2006/picture">
+                  <pic:nvPicPr>
+                    <pic:cNvPr id="897221645" name="Picture 4" descr="A picture containing symbol, child art, sketch&#10;&#10;Description automatically generated"/>
+                    <pic:cNvPicPr/>
+                  </pic:nvPicPr>
+                  <pic:blipFill>
+                    <a:blip r:embed="rId8" cstate="print">
+                      <a:extLst>
+                        <a:ext uri="{28A0092B-C50C-407E-A947-70E740481C1C}">
+                          <a14:useLocalDpi xmlns:a14="http://schemas.microsoft.com/office/drawing/2010/main" val="0"/>
+                        </a:ext>
+                      </a:extLst>
+                    </a:blip>
+                    <a:stretch>
+                      <a:fillRect/>
+                    </a:stretch>
+                  </pic:blipFill>
+                  <pic:spPr>
+                    <a:xfrm>
+                      <a:off x="0" y="0"/>
+                      <a:ext cx="2337466" cy="700555"/>
+                    </a:xfrm>
+                    <a:prstGeom prst="rect">
+                      <a:avLst/>
+                    </a:prstGeom>
+                  </pic:spPr>
+                </pic:pic>
+              </a:graphicData>
+            </a:graphic>
+          </wp:inline>
+        </w:drawing>
+      </w:r>
+    </w:p>
+    <w:p>
+      <w:pPr>
+        <w:rPr>
+          <w:sz w:val="24"/>
+          <w:szCs w:val="24"/>
+        </w:rPr>
+      </w:pPr>
+      <w:r>
+        <w:rPr>
+          <w:noProof/>
+          <w:sz w:val="24"/>
+          <w:szCs w:val="24"/>
+        </w:rPr>
+        <w:drawing>
+          <wp:inline distT="0" distB="0" distL="0" distR="0" wp14:anchorId="6C75FF97" wp14:editId="05DB26FD">
+            <wp:extent cx="2313542" cy="737357"/>
+            <wp:effectExtent l="0" t="0" r="0" b="5715"/>
+            <wp:docPr id="864097530" name="Picture 864097530" descr="A picture containing drawing&#10;&#10;Description automatically generated"/>
+            <wp:cNvGraphicFramePr>
+              <a:graphicFrameLocks xmlns:a="http://schemas.openxmlformats.org/drawingml/2006/main" noChangeAspect="1"/>
+            </wp:cNvGraphicFramePr>
+            <a:graphic xmlns:a="http://schemas.openxmlformats.org/drawingml/2006/main">
+              <a:graphicData uri="http://schemas.openxmlformats.org/drawingml/2006/picture">
+                <pic:pic xmlns:pic="http://schemas.openxmlformats.org/drawingml/2006/picture">
+                  <pic:nvPicPr>
+                    <pic:cNvPr id="82156657" name="Picture 5" descr="A picture containing drawing&#10;&#10;Description automatically generated"/>
+                    <pic:cNvPicPr/>
+                  </pic:nvPicPr>
+                  <pic:blipFill>
+                    <a:blip r:embed="rId9" cstate="print">
+                      <a:extLst>
+                        <a:ext uri="{28A0092B-C50C-407E-A947-70E740481C1C}">
+                          <a14:useLocalDpi xmlns:a14="http://schemas.microsoft.com/office/drawing/2010/main" val="0"/>
+                        </a:ext>
+                      </a:extLst>
+                    </a:blip>
+                    <a:stretch>
+                      <a:fillRect/>
+                    </a:stretch>
+                  </pic:blipFill>
+                  <pic:spPr>
+                    <a:xfrm>
+                      <a:off x="0" y="0"/>
+                      <a:ext cx="2374412" cy="756757"/>
+                    </a:xfrm>
+                    <a:prstGeom prst="rect">
+                      <a:avLst/>
+                    </a:prstGeom>
+                  </pic:spPr>
+                </pic:pic>
+              </a:graphicData>
+            </a:graphic>
+          </wp:inline>
+        </w:drawing>
+      </w:r>
+      <w:r>
+        <w:rPr>
+          <w:sz w:val="24"/>
+          <w:szCs w:val="24"/>
+        </w:rPr>
+        <w:t xml:space="preserve">                                                                                                         </w:t>
+      </w:r>
+    </w:p>
+    <w:p>
+      <w:pPr>
+        <w:rPr>
+          <w:sz w:val="24"/>
+          <w:szCs w:val="24"/>
+        </w:rPr>
+      </w:pPr>
+      <w:r>
+        <w:rPr>
+          <w:noProof/>
+          <w:sz w:val="24"/>
+          <w:szCs w:val="24"/>
+        </w:rPr>
+        <w:drawing>
+          <wp:inline distT="0" distB="0" distL="0" distR="0" wp14:anchorId="7B9B231B" wp14:editId="099ECCFB">
+            <wp:extent cx="2313542" cy="737357"/>
+            <wp:effectExtent l="0" t="0" r="0" b="5715"/>
+            <wp:docPr id="136473321" name="Picture 136473321" descr="A picture containing drawing&#10;&#10;Description automatically generated"/>
+            <wp:cNvGraphicFramePr>
+              <a:graphicFrameLocks xmlns:a="http://schemas.openxmlformats.org/drawingml/2006/main" noChangeAspect="1"/>
+            </wp:cNvGraphicFramePr>
+            <a:graphic xmlns:a="http://schemas.openxmlformats.org/drawingml/2006/main">
+              <a:graphicData uri="http://schemas.openxmlformats.org/drawingml/2006/picture">
+                <pic:pic xmlns:pic="http://schemas.openxmlformats.org/drawingml/2006/picture">
+                  <pic:nvPicPr>
+                    <pic:cNvPr id="82156657" name="Picture 5" descr="A picture containing drawing&#10;&#10;Description automatically generated"/>
+                    <pic:cNvPicPr/>
+                  </pic:nvPicPr>
+                  <pic:blipFill>
+                    <a:blip r:embed="rId9" cstate="print">
+                      <a:extLst>
+                        <a:ext uri="{28A0092B-C50C-407E-A947-70E740481C1C}">
+                          <a14:useLocalDpi xmlns:a14="http://schemas.microsoft.com/office/drawing/2010/main" val="0"/>
+                        </a:ext>
+                      </a:extLst>
+                    </a:blip>
+                    <a:stretch>
+                      <a:fillRect/>
+                    </a:stretch>
+                  </pic:blipFill>
+                  <pic:spPr>
+                    <a:xfrm>
+                      <a:off x="0" y="0"/>
+                      <a:ext cx="2374412" cy="756757"/>
+                    </a:xfrm>
+                    <a:prstGeom prst="rect">
+                      <a:avLst/>
+                    </a:prstGeom>
+                  </pic:spPr>
+                </pic:pic>
+              </a:graphicData>
+            </a:graphic>
+          </wp:inline>
+        </w:drawing>
+      </w:r>
+      <w:r>
+        <w:rPr>
+          <w:sz w:val="24"/>
+          <w:szCs w:val="24"/>
+        </w:rPr>
+        <w:t xml:space="preserve">                                                                                                                 </w:t>
+      </w:r>
+      <w:r>
+        <w:rPr>
+          <w:noProof/>
+          <w:sz w:val="24"/>
+          <w:szCs w:val="24"/>
+        </w:rPr>
+        <w:drawing>
+          <wp:inline distT="0" distB="0" distL="0" distR="0" wp14:anchorId="2C2A6A90" wp14:editId="7246E4AF">
+            <wp:extent cx="2313542" cy="737357"/>
+            <wp:effectExtent l="0" t="0" r="0" b="5715"/>
+            <wp:docPr id="1265346711" name="Picture 1265346711" descr="A picture containing drawing&#10;&#10;Description automatically generated"/>
+            <wp:cNvGraphicFramePr>
+              <a:graphicFrameLocks xmlns:a="http://schemas.openxmlformats.org/drawingml/2006/main" noChangeAspect="1"/>
+            </wp:cNvGraphicFramePr>
+            <a:graphic xmlns:a="http://schemas.openxmlformats.org/drawingml/2006/main">
+              <a:graphicData uri="http://schemas.openxmlformats.org/drawingml/2006/picture">
+                <pic:pic xmlns:pic="http://schemas.openxmlformats.org/drawingml/2006/picture">
+                  <pic:nvPicPr>
+                    <pic:cNvPr id="82156657" name="Picture 5" descr="A picture containing drawing&#10;&#10;Description automatically generated"/>
+                    <pic:cNvPicPr/>
+                  </pic:nvPicPr>
+                  <pic:blipFill>
+                    <a:blip r:embed="rId9" cstate="print">
+                      <a:extLst>
+                        <a:ext uri="{28A0092B-C50C-407E-A947-70E740481C1C}">
+                          <a14:useLocalDpi xmlns:a14="http://schemas.microsoft.com/office/drawing/2010/main" val="0"/>
+                        </a:ext>
+                      </a:extLst>
+                    </a:blip>
+                    <a:stretch>
+                      <a:fillRect/>
+                    </a:stretch>
+                  </pic:blipFill>
+                  <pic:spPr>
+                    <a:xfrm>
+                      <a:off x="0" y="0"/>
+                      <a:ext cx="2374412" cy="756757"/>
+                    </a:xfrm>
+                    <a:prstGeom prst="rect">
+                      <a:avLst/>
+                    </a:prstGeom>
+                  </pic:spPr>
+                </pic:pic>
+              </a:graphicData>
+            </a:graphic>
+          </wp:inline>
+        </w:drawing>
+      </w:r>
+    </w:p>
+    <w:p>
+      <w:pPr>
+        <w:rPr>
+          <w:sz w:val="24"/>
+          <w:szCs w:val="24"/>
+        </w:rPr>
+      </w:pPr>
+      <w:r>
+        <w:rPr>
+          <w:noProof/>
+          <w:sz w:val="24"/>
+          <w:szCs w:val="24"/>
+        </w:rPr>
+        <w:drawing>
+          <wp:inline distT="0" distB="0" distL="0" distR="0" wp14:anchorId="24C00DA1" wp14:editId="76D79D4C">
+            <wp:extent cx="2313542" cy="737357"/>
+            <wp:effectExtent l="0" t="0" r="0" b="5715"/>
+            <wp:docPr id="462878577" name="Picture 462878577" descr="A picture containing drawing&#10;&#10;Description automatically generated"/>
+            <wp:cNvGraphicFramePr>
+              <a:graphicFrameLocks xmlns:a="http://schemas.openxmlformats.org/drawingml/2006/main" noChangeAspect="1"/>
+            </wp:cNvGraphicFramePr>
+            <a:graphic xmlns:a="http://schemas.openxmlformats.org/drawingml/2006/main">
+              <a:graphicData uri="http://schemas.openxmlformats.org/drawingml/2006/picture">
+                <pic:pic xmlns:pic="http://schemas.openxmlformats.org/drawingml/2006/picture">
+                  <pic:nvPicPr>
+                    <pic:cNvPr id="82156657" name="Picture 5" descr="A picture containing drawing&#10;&#10;Description automatically generated"/>
+                    <pic:cNvPicPr/>
+                  </pic:nvPicPr>
+                  <pic:blipFill>
+                    <a:blip r:embed="rId9" cstate="print">
+                      <a:extLst>
+                        <a:ext uri="{28A0092B-C50C-407E-A947-70E740481C1C}">
+                          <a14:useLocalDpi xmlns:a14="http://schemas.microsoft.com/office/drawing/2010/main" val="0"/>
+                        </a:ext>
+                      </a:extLst>
+                    </a:blip>
+                    <a:stretch>
+                      <a:fillRect/>
+                    </a:stretch>
+                  </pic:blipFill>
+                  <pic:spPr>
+                    <a:xfrm>
+                      <a:off x="0" y="0"/>
+                      <a:ext cx="2374412" cy="756757"/>
+                    </a:xfrm>
+                    <a:prstGeom prst="rect">
+                      <a:avLst/>
+                    </a:prstGeom>
+                  </pic:spPr>
+                </pic:pic>
+              </a:graphicData>
+            </a:graphic>
+          </wp:inline>
+        </w:drawing>
+      </w:r>
+      <w:r>
+        <w:rPr>
+          <w:sz w:val="24"/>
+          <w:szCs w:val="24"/>
+        </w:rPr>
+        <w:t xml:space="preserve">                                                                                                                 </w:t>
+      </w:r>
+      <w:r>
+        <w:rPr>
+          <w:noProof/>
+          <w:sz w:val="24"/>
+          <w:szCs w:val="24"/>
+        </w:rPr>
+        <w:drawing>
+          <wp:inline distT="0" distB="0" distL="0" distR="0" wp14:anchorId="48BA5536" wp14:editId="2F63C1F9">
+            <wp:extent cx="2313542" cy="737357"/>
+            <wp:effectExtent l="0" t="0" r="0" b="5715"/>
+            <wp:docPr id="649044549" name="Picture 649044549" descr="A picture containing drawing&#10;&#10;Description automatically generated"/>
+            <wp:cNvGraphicFramePr>
+              <a:graphicFrameLocks xmlns:a="http://schemas.openxmlformats.org/drawingml/2006/main" noChangeAspect="1"/>
+            </wp:cNvGraphicFramePr>
+            <a:graphic xmlns:a="http://schemas.openxmlformats.org/drawingml/2006/main">
+              <a:graphicData uri="http://schemas.openxmlformats.org/drawingml/2006/picture">
+                <pic:pic xmlns:pic="http://schemas.openxmlformats.org/drawingml/2006/picture">
+                  <pic:nvPicPr>
+                    <pic:cNvPr id="82156657" name="Picture 5" descr="A picture containing drawing&#10;&#10;Description automatically generated"/>
+                    <pic:cNvPicPr/>
+                  </pic:nvPicPr>
+                  <pic:blipFill>
+                    <a:blip r:embed="rId9" cstate="print">
+                      <a:extLst>
+                        <a:ext uri="{28A0092B-C50C-407E-A947-70E740481C1C}">
+                          <a14:useLocalDpi xmlns:a14="http://schemas.microsoft.com/office/drawing/2010/main" val="0"/>
+                        </a:ext>
+                      </a:extLst>
+                    </a:blip>
+                    <a:stretch>
+                      <a:fillRect/>
+                    </a:stretch>
+                  </pic:blipFill>
+                  <pic:spPr>
+                    <a:xfrm>
+                      <a:off x="0" y="0"/>
+                      <a:ext cx="2374412" cy="756757"/>
+                    </a:xfrm>
+                    <a:prstGeom prst="rect">
+                      <a:avLst/>
+                    </a:prstGeom>
+                  </pic:spPr>
+                </pic:pic>
+              </a:graphicData>
+            </a:graphic>
+          </wp:inline>
+        </w:drawing>
+      </w:r>
+    </w:p>
+    <w:p>
+      <w:pPr>
+        <w:rPr>
+          <w:sz w:val="24"/>
+          <w:szCs w:val="24"/>
+        </w:rPr>
+      </w:pPr>
     </w:p>
     <w:p>
       <w:pPr>
@@ -1376,14 +2075,14 @@
         <v:path o:extrusionok="f" gradientshapeok="t" o:connecttype="rect"/>
         <o:lock v:ext="edit" aspectratio="t"/>
       </v:shapetype>
-      <v:shape id="_x0000_i1068" type="#_x0000_t75" alt="A picture containing teapot, pot, kitchenware, kettle&#10;&#10;Description automatically generated" style="width:365.2pt;height:279.35pt;visibility:visible;mso-wrap-style:square" o:bullet="t">
+      <v:shape id="_x0000_i1036" type="#_x0000_t75" alt="A picture containing teapot, pot, kitchenware, kettle&#10;&#10;Description automatically generated" style="width:365.35pt;height:279.55pt;visibility:visible;mso-wrap-style:square" o:bullet="t">
         <v:imagedata r:id="rId1" o:title="A picture containing teapot, pot, kitchenware, kettle&#10;&#10;Description automatically generated"/>
       </v:shape>
     </w:pict>
   </w:numPicBullet>
   <w:numPicBullet w:numPicBulletId="1">
     <w:pict>
-      <v:shape id="_x0000_i1069" type="#_x0000_t75" alt="A blue carton of milk&#10;&#10;Description automatically generated" style="width:133.6pt;height:163.95pt;visibility:visible;mso-wrap-style:square" o:bullet="t">
+      <v:shape w14:anchorId="600F40E7" id="_x0000_i1037" type="#_x0000_t75" alt="A blue carton of milk&#10;&#10;Description automatically generated" style="width:133.3pt;height:163.9pt;visibility:visible;mso-wrap-style:square" o:bullet="t">
         <v:imagedata r:id="rId2" o:title="A blue carton of milk&#10;&#10;Description automatically generated"/>
       </v:shape>
     </w:pict>

</xml_diff>